<commit_message>
ajoute rubrique présentation de données
</commit_message>
<xml_diff>
--- a/Rapport_Dataset.docx
+++ b/Rapport_Dataset.docx
@@ -10,6 +10,7 @@
           <w:docPartUnique/>
         </w:docPartObj>
       </w:sdtPr>
+      <w:sdtEndPr/>
       <w:sdtContent>
         <w:p>
           <w:r>
@@ -357,6 +358,7 @@
                                   <w:dataBinding w:prefixMappings="xmlns:ns0='http://purl.org/dc/elements/1.1/' xmlns:ns1='http://schemas.openxmlformats.org/package/2006/metadata/core-properties' " w:xpath="/ns1:coreProperties[1]/ns0:creator[1]" w:storeItemID="{6C3C8BC8-F283-45AE-878A-BAB7291924A1}"/>
                                   <w:text/>
                                 </w:sdtPr>
+                                <w:sdtEndPr/>
                                 <w:sdtContent>
                                   <w:p>
                                     <w:pPr>
@@ -605,6 +607,7 @@
                                   <w:dataBinding w:prefixMappings="xmlns:ns0='http://schemas.microsoft.com/office/2006/coverPageProps' " w:xpath="/ns0:CoverPageProperties[1]/ns0:Abstract[1]" w:storeItemID="{55AF091B-3C7A-41E3-B477-F2FDAA23CFDA}"/>
                                   <w:text w:multiLine="1"/>
                                 </w:sdtPr>
+                                <w:sdtEndPr/>
                                 <w:sdtContent>
                                   <w:p>
                                     <w:pPr>
@@ -798,7 +801,6 @@
               <w:lang w:eastAsia="fr-FR"/>
             </w:rPr>
           </w:pPr>
-          <w:bookmarkStart w:id="0" w:name="_GoBack"/>
           <w:r>
             <w:rPr>
               <w:noProof/>
@@ -845,7 +847,6 @@
               </wp:inline>
             </w:drawing>
           </w:r>
-          <w:bookmarkEnd w:id="0"/>
           <w:r>
             <w:rPr>
               <w:noProof/>
@@ -954,6 +955,7 @@
                                   <w:dataBinding w:prefixMappings="xmlns:ns0='http://purl.org/dc/elements/1.1/' xmlns:ns1='http://schemas.openxmlformats.org/package/2006/metadata/core-properties' " w:xpath="/ns1:coreProperties[1]/ns0:subject[1]" w:storeItemID="{6C3C8BC8-F283-45AE-878A-BAB7291924A1}"/>
                                   <w:text/>
                                 </w:sdtPr>
+                                <w:sdtEndPr/>
                                 <w:sdtContent>
                                   <w:p>
                                     <w:pPr>
@@ -1001,14 +1003,6 @@
                                       <w:t>API’s</w:t>
                                     </w:r>
                                     <w:proofErr w:type="spellEnd"/>
-                                    <w:r>
-                                      <w:rPr>
-                                        <w:color w:val="404040" w:themeColor="text1" w:themeTint="BF"/>
-                                        <w:sz w:val="36"/>
-                                        <w:szCs w:val="36"/>
-                                      </w:rPr>
-                                      <w:t xml:space="preserve"> </w:t>
-                                    </w:r>
                                   </w:p>
                                 </w:sdtContent>
                               </w:sdt>
@@ -1034,7 +1028,11 @@
               </mc:Choice>
               <mc:Fallback>
                 <w:pict>
-                  <v:shape w14:anchorId="143979DA" id="Zone de texte 154" o:spid="_x0000_s1028" type="#_x0000_t202" style="position:absolute;left:0;text-align:left;margin-left:17.6pt;margin-top:375.6pt;width:8in;height:182.25pt;z-index:251659264;visibility:visible;mso-wrap-style:square;mso-width-percent:941;mso-height-percent:0;mso-wrap-distance-left:9pt;mso-wrap-distance-top:0;mso-wrap-distance-right:9pt;mso-wrap-distance-bottom:0;mso-position-horizontal:absolute;mso-position-horizontal-relative:page;mso-position-vertical:absolute;mso-position-vertical-relative:page;mso-width-percent:941;mso-height-percent:0;mso-width-relative:page;mso-height-relative:page;v-text-anchor:bottom" o:gfxdata="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" filled="f" stroked="f" strokeweight=".5pt">
+                  <v:shapetype w14:anchorId="143979DA" id="_x0000_t202" coordsize="21600,21600" o:spt="202" path="m,l,21600r21600,l21600,xe">
+                    <v:stroke joinstyle="miter"/>
+                    <v:path gradientshapeok="t" o:connecttype="rect"/>
+                  </v:shapetype>
+                  <v:shape id="Zone de texte 154" o:spid="_x0000_s1028" type="#_x0000_t202" style="position:absolute;left:0;text-align:left;margin-left:17.6pt;margin-top:375.6pt;width:8in;height:182.25pt;z-index:251659264;visibility:visible;mso-wrap-style:square;mso-width-percent:941;mso-height-percent:0;mso-wrap-distance-left:9pt;mso-wrap-distance-top:0;mso-wrap-distance-right:9pt;mso-wrap-distance-bottom:0;mso-position-horizontal:absolute;mso-position-horizontal-relative:page;mso-position-vertical:absolute;mso-position-vertical-relative:page;mso-width-percent:941;mso-height-percent:0;mso-width-relative:page;mso-height-relative:page;v-text-anchor:bottom" o:gfxdata="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" filled="f" stroked="f" strokeweight=".5pt">
                     <v:textbox inset="126pt,0,54pt,0">
                       <w:txbxContent>
                         <w:p>
@@ -1091,6 +1089,7 @@
                             <w:dataBinding w:prefixMappings="xmlns:ns0='http://purl.org/dc/elements/1.1/' xmlns:ns1='http://schemas.openxmlformats.org/package/2006/metadata/core-properties' " w:xpath="/ns1:coreProperties[1]/ns0:subject[1]" w:storeItemID="{6C3C8BC8-F283-45AE-878A-BAB7291924A1}"/>
                             <w:text/>
                           </w:sdtPr>
+                          <w:sdtEndPr/>
                           <w:sdtContent>
                             <w:p>
                               <w:pPr>
@@ -1138,14 +1137,6 @@
                                 <w:t>API’s</w:t>
                               </w:r>
                               <w:proofErr w:type="spellEnd"/>
-                              <w:r>
-                                <w:rPr>
-                                  <w:color w:val="404040" w:themeColor="text1" w:themeTint="BF"/>
-                                  <w:sz w:val="36"/>
-                                  <w:szCs w:val="36"/>
-                                </w:rPr>
-                                <w:t xml:space="preserve"> </w:t>
-                              </w:r>
                             </w:p>
                           </w:sdtContent>
                         </w:sdt>
@@ -1163,6 +1154,13 @@
         </w:p>
         <w:sdt>
           <w:sdtPr>
+            <w:rPr>
+              <w:rFonts w:asciiTheme="minorHAnsi" w:eastAsiaTheme="minorHAnsi" w:hAnsiTheme="minorHAnsi" w:cstheme="minorBidi"/>
+              <w:color w:val="auto"/>
+              <w:sz w:val="22"/>
+              <w:szCs w:val="22"/>
+              <w:lang w:eastAsia="en-US"/>
+            </w:rPr>
             <w:id w:val="-1611265973"/>
             <w:docPartObj>
               <w:docPartGallery w:val="Table of Contents"/>
@@ -1171,14 +1169,9 @@
           </w:sdtPr>
           <w:sdtEndPr>
             <w:rPr>
-              <w:rFonts w:asciiTheme="minorHAnsi" w:eastAsiaTheme="minorHAnsi" w:hAnsiTheme="minorHAnsi" w:cstheme="minorBidi"/>
               <w:b/>
               <w:bCs/>
               <w:noProof/>
-              <w:color w:val="auto"/>
-              <w:sz w:val="22"/>
-              <w:szCs w:val="22"/>
-              <w:lang w:eastAsia="en-US"/>
             </w:rPr>
           </w:sdtEndPr>
           <w:sdtContent>
@@ -1348,6 +1341,8 @@
         <w:tab/>
         <w:t xml:space="preserve">LES FONCTIONS </w:t>
       </w:r>
+      <w:bookmarkStart w:id="0" w:name="_GoBack"/>
+      <w:bookmarkEnd w:id="0"/>
     </w:p>
     <w:p>
       <w:r>
@@ -1359,6 +1354,14 @@
       <w:r>
         <w:tab/>
         <w:t>RÉALISATION DE TIBBLE (CONVERTIR LA DATAFRAME FINAL EN TIBBLE COMME IL A DIT)</w:t>
+      </w:r>
+    </w:p>
+    <w:p>
+      <w:pPr>
+        <w:pStyle w:val="Titre1"/>
+      </w:pPr>
+      <w:r>
+        <w:t xml:space="preserve">présentation de données </w:t>
       </w:r>
     </w:p>
     <w:p>
@@ -2140,6 +2143,7 @@
     <w:lsdException w:name="HTML Sample" w:semiHidden="1" w:unhideWhenUsed="1"/>
     <w:lsdException w:name="HTML Typewriter" w:semiHidden="1" w:unhideWhenUsed="1"/>
     <w:lsdException w:name="HTML Variable" w:semiHidden="1" w:unhideWhenUsed="1"/>
+    <w:lsdException w:name="Normal Table" w:semiHidden="1" w:unhideWhenUsed="1"/>
     <w:lsdException w:name="annotation subject" w:semiHidden="1" w:unhideWhenUsed="1"/>
     <w:lsdException w:name="No List" w:semiHidden="1" w:unhideWhenUsed="1"/>
     <w:lsdException w:name="Outline List 1" w:semiHidden="1" w:unhideWhenUsed="1"/>
@@ -2182,8 +2186,11 @@
     <w:lsdException w:name="Table Contemporary" w:semiHidden="1" w:unhideWhenUsed="1"/>
     <w:lsdException w:name="Table Elegant" w:semiHidden="1" w:unhideWhenUsed="1"/>
     <w:lsdException w:name="Table Professional" w:semiHidden="1" w:unhideWhenUsed="1"/>
+    <w:lsdException w:name="Table Subtle 1" w:semiHidden="1" w:unhideWhenUsed="1"/>
     <w:lsdException w:name="Table Subtle 2" w:semiHidden="1" w:unhideWhenUsed="1"/>
     <w:lsdException w:name="Table Web 1" w:semiHidden="1" w:unhideWhenUsed="1"/>
+    <w:lsdException w:name="Table Web 2" w:semiHidden="1" w:unhideWhenUsed="1"/>
+    <w:lsdException w:name="Table Web 3" w:semiHidden="1" w:unhideWhenUsed="1"/>
     <w:lsdException w:name="Balloon Text" w:semiHidden="1" w:unhideWhenUsed="1"/>
     <w:lsdException w:name="Table Grid" w:uiPriority="39"/>
     <w:lsdException w:name="Table Theme" w:semiHidden="1" w:unhideWhenUsed="1"/>
@@ -3255,7 +3262,7 @@
 </file>
 
 <file path=customXml/itemProps2.xml><?xml version="1.0" encoding="utf-8"?>
-<ds:datastoreItem xmlns:ds="http://schemas.openxmlformats.org/officeDocument/2006/customXml" ds:itemID="{800D5148-C10A-414C-A26C-70A7A88DBE33}">
+<ds:datastoreItem xmlns:ds="http://schemas.openxmlformats.org/officeDocument/2006/customXml" ds:itemID="{07F9FC5D-667B-514F-A1EC-5C6E1CB2F96F}">
   <ds:schemaRefs>
     <ds:schemaRef ds:uri="http://schemas.openxmlformats.org/officeDocument/2006/bibliography"/>
   </ds:schemaRefs>

</xml_diff>

<commit_message>
bilan du projet rapport
</commit_message>
<xml_diff>
--- a/Rapport_Dataset.docx
+++ b/Rapport_Dataset.docx
@@ -2039,8 +2039,6 @@
       <w:r>
         <w:t xml:space="preserve"> des API requièrent </w:t>
       </w:r>
-      <w:bookmarkStart w:id="2" w:name="_GoBack"/>
-      <w:bookmarkEnd w:id="2"/>
       <w:r>
         <w:t>d’une clé (</w:t>
       </w:r>
@@ -2076,10 +2074,50 @@
       <w:pPr>
         <w:pStyle w:val="Titre1"/>
       </w:pPr>
-      <w:bookmarkStart w:id="3" w:name="_Toc32783264"/>
+      <w:bookmarkStart w:id="2" w:name="_Toc32783264"/>
       <w:r>
         <w:lastRenderedPageBreak/>
         <w:t>ENVIRONNEMENT DE TRAVAIL</w:t>
+      </w:r>
+      <w:bookmarkEnd w:id="2"/>
+    </w:p>
+    <w:p>
+      <w:pPr>
+        <w:ind w:firstLine="357"/>
+      </w:pPr>
+      <w:r>
+        <w:t>R</w:t>
+      </w:r>
+    </w:p>
+    <w:p>
+      <w:pPr>
+        <w:ind w:firstLine="357"/>
+      </w:pPr>
+      <w:r>
+        <w:t>PACKAGES</w:t>
+      </w:r>
+      <w:r>
+        <w:t xml:space="preserve"> ET LIBRARIES</w:t>
+      </w:r>
+      <w:r>
+        <w:t xml:space="preserve"> INSTALLÉS </w:t>
+      </w:r>
+    </w:p>
+    <w:p>
+      <w:pPr>
+        <w:ind w:firstLine="357"/>
+      </w:pPr>
+      <w:r>
+        <w:t>OPENWEATHER</w:t>
+      </w:r>
+    </w:p>
+    <w:p>
+      <w:pPr>
+        <w:pStyle w:val="Titre1"/>
+      </w:pPr>
+      <w:bookmarkStart w:id="3" w:name="_Toc32783265"/>
+      <w:r>
+        <w:t>BESOINS ET OBJECTIFS DU PROJET</w:t>
       </w:r>
       <w:bookmarkEnd w:id="3"/>
     </w:p>
@@ -2088,65 +2126,27 @@
         <w:ind w:firstLine="357"/>
       </w:pPr>
       <w:r>
-        <w:t>R</w:t>
+        <w:t>OBJECTIFS TECHNIQUES</w:t>
       </w:r>
     </w:p>
     <w:p>
       <w:pPr>
-        <w:ind w:firstLine="357"/>
-      </w:pPr>
-      <w:r>
-        <w:t>PACKAGES</w:t>
-      </w:r>
-      <w:r>
-        <w:t xml:space="preserve"> ET LIBRARIES</w:t>
-      </w:r>
-      <w:r>
-        <w:t xml:space="preserve"> INSTALLÉS </w:t>
+        <w:ind w:left="357"/>
+      </w:pPr>
+      <w:r>
+        <w:t>OBJECTIFS ACADEMIQUES (LA RÉALISATION DU JEU DE DONNÉES POUR VISUALISATION DE DONNÉES)</w:t>
       </w:r>
     </w:p>
     <w:p>
       <w:pPr>
-        <w:ind w:firstLine="357"/>
-      </w:pPr>
-      <w:r>
-        <w:t>OPENWEATHER</w:t>
-      </w:r>
-    </w:p>
-    <w:p>
-      <w:pPr>
         <w:pStyle w:val="Titre1"/>
       </w:pPr>
-      <w:bookmarkStart w:id="4" w:name="_Toc32783265"/>
-      <w:r>
-        <w:t>BESOINS ET OBJECTIFS DU PROJET</w:t>
-      </w:r>
+      <w:bookmarkStart w:id="4" w:name="_Toc32783266"/>
+      <w:r>
+        <w:t>DÉVELOPEMENT TECHNIQUE</w:t>
+      </w:r>
+      <w:bookmarkStart w:id="5" w:name="_GoBack"/>
       <w:bookmarkEnd w:id="4"/>
-    </w:p>
-    <w:p>
-      <w:pPr>
-        <w:ind w:firstLine="357"/>
-      </w:pPr>
-      <w:r>
-        <w:t>OBJECTIFS TECHNIQUES</w:t>
-      </w:r>
-    </w:p>
-    <w:p>
-      <w:pPr>
-        <w:ind w:left="357"/>
-      </w:pPr>
-      <w:r>
-        <w:t>OBJECTIFS ACADEMIQUES (LA RÉALISATION DU JEU DE DONNÉES POUR VISUALISATION DE DONNÉES)</w:t>
-      </w:r>
-    </w:p>
-    <w:p>
-      <w:pPr>
-        <w:pStyle w:val="Titre1"/>
-      </w:pPr>
-      <w:bookmarkStart w:id="5" w:name="_Toc32783266"/>
-      <w:r>
-        <w:t>DÉVELOPEMENT TECHNIQUE</w:t>
-      </w:r>
       <w:bookmarkEnd w:id="5"/>
     </w:p>
     <w:p>
@@ -2212,7 +2212,71 @@
       </w:r>
       <w:bookmarkEnd w:id="7"/>
     </w:p>
-    <w:p/>
+    <w:p>
+      <w:r>
+        <w:t xml:space="preserve">Ce projet </w:t>
+      </w:r>
+      <w:r>
+        <w:t>a été réalisé dans le cadre du cours m</w:t>
+      </w:r>
+      <w:r>
+        <w:t>odélisation connaissances &amp; humanités numériques</w:t>
+      </w:r>
+      <w:r>
+        <w:t xml:space="preserve">. Celui-ci convoque des connaissances variées afin de mettre en œuvre les techniques </w:t>
+      </w:r>
+      <w:r>
+        <w:t xml:space="preserve">d’extraction du contenu de sites web, via un script ou un programme dans le but de le transformer pour permettre son utilisation </w:t>
+      </w:r>
+      <w:r>
+        <w:t>d</w:t>
+      </w:r>
+      <w:r>
+        <w:t>ans un autre contexte</w:t>
+      </w:r>
+      <w:r>
+        <w:t>.</w:t>
+      </w:r>
+      <w:r>
+        <w:t xml:space="preserve"> </w:t>
+      </w:r>
+      <w:r>
+        <w:t>On l’a utilisé</w:t>
+      </w:r>
+      <w:r>
+        <w:t xml:space="preserve"> pour la construction d’un jeu de données à l’utiliser </w:t>
+      </w:r>
+      <w:r>
+        <w:t>au futur</w:t>
+      </w:r>
+      <w:r>
+        <w:t xml:space="preserve"> pour la visualisation de ces données</w:t>
+      </w:r>
+      <w:r>
+        <w:t xml:space="preserve"> au cours du prochaine module académique</w:t>
+      </w:r>
+      <w:r>
+        <w:t xml:space="preserve">. Il a été l’occasion pour nous, étudiants, d’avoir une première expérience pratique et ainsi se familiariser avec le domaine </w:t>
+      </w:r>
+      <w:r>
+        <w:t>du web scraping,</w:t>
+      </w:r>
+      <w:r>
+        <w:t xml:space="preserve"> </w:t>
+      </w:r>
+      <w:r>
+        <w:t>comme nous l’avons vu, sont infinies et qui sert à améliorer la compétitivité des entreprises. On a utilisé ses techniques t</w:t>
+      </w:r>
+      <w:r>
+        <w:t>out en respectant la propriété intellectuelle des bases de données</w:t>
+      </w:r>
+      <w:r>
+        <w:t xml:space="preserve"> car il a été un projet strictement académique. </w:t>
+      </w:r>
+      <w:r>
+        <w:t xml:space="preserve">  </w:t>
+      </w:r>
+    </w:p>
     <w:sectPr>
       <w:footerReference w:type="default" r:id="rId12"/>
       <w:pgSz w:w="11906" w:h="16838"/>
@@ -4103,7 +4167,7 @@
 </file>
 
 <file path=customXml/itemProps2.xml><?xml version="1.0" encoding="utf-8"?>
-<ds:datastoreItem xmlns:ds="http://schemas.openxmlformats.org/officeDocument/2006/customXml" ds:itemID="{B1660AE3-89C6-6A44-83E9-F939E5DD30E8}">
+<ds:datastoreItem xmlns:ds="http://schemas.openxmlformats.org/officeDocument/2006/customXml" ds:itemID="{A60C4D22-7540-D24C-8BF6-37726E215681}">
   <ds:schemaRefs>
     <ds:schemaRef ds:uri="http://schemas.openxmlformats.org/officeDocument/2006/bibliography"/>
   </ds:schemaRefs>

</xml_diff>

<commit_message>
environnement de travail rapport
</commit_message>
<xml_diff>
--- a/Rapport_Dataset.docx
+++ b/Rapport_Dataset.docx
@@ -1179,7 +1179,7 @@
                 </w:rPr>
                 <w:fldChar w:fldCharType="separate"/>
               </w:r>
-              <w:hyperlink w:anchor="_Toc32783262" w:history="1">
+              <w:hyperlink w:anchor="_Toc32834426" w:history="1">
                 <w:r>
                   <w:rPr>
                     <w:rStyle w:val="Lienhypertexte"/>
@@ -1225,7 +1225,7 @@
                     <w:noProof/>
                     <w:webHidden/>
                   </w:rPr>
-                  <w:instrText xml:space="preserve"> PAGEREF _Toc32783262 \h </w:instrText>
+                  <w:instrText xml:space="preserve"> PAGEREF _Toc32834426 \h </w:instrText>
                 </w:r>
                 <w:r>
                   <w:rPr>
@@ -1273,7 +1273,7 @@
                   <w:lang w:eastAsia="fr-FR"/>
                 </w:rPr>
               </w:pPr>
-              <w:hyperlink w:anchor="_Toc32783263" w:history="1">
+              <w:hyperlink w:anchor="_Toc32834427" w:history="1">
                 <w:r>
                   <w:rPr>
                     <w:rStyle w:val="Lienhypertexte"/>
@@ -1319,7 +1319,7 @@
                     <w:noProof/>
                     <w:webHidden/>
                   </w:rPr>
-                  <w:instrText xml:space="preserve"> PAGEREF _Toc32783263 \h </w:instrText>
+                  <w:instrText xml:space="preserve"> PAGEREF _Toc32834427 \h </w:instrText>
                 </w:r>
                 <w:r>
                   <w:rPr>
@@ -1367,7 +1367,7 @@
                   <w:lang w:eastAsia="fr-FR"/>
                 </w:rPr>
               </w:pPr>
-              <w:hyperlink w:anchor="_Toc32783264" w:history="1">
+              <w:hyperlink w:anchor="_Toc32834428" w:history="1">
                 <w:r>
                   <w:rPr>
                     <w:rStyle w:val="Lienhypertexte"/>
@@ -1413,7 +1413,7 @@
                     <w:noProof/>
                     <w:webHidden/>
                   </w:rPr>
-                  <w:instrText xml:space="preserve"> PAGEREF _Toc32783264 \h </w:instrText>
+                  <w:instrText xml:space="preserve"> PAGEREF _Toc32834428 \h </w:instrText>
                 </w:r>
                 <w:r>
                   <w:rPr>
@@ -1461,7 +1461,7 @@
                   <w:lang w:eastAsia="fr-FR"/>
                 </w:rPr>
               </w:pPr>
-              <w:hyperlink w:anchor="_Toc32783265" w:history="1">
+              <w:hyperlink w:anchor="_Toc32834429" w:history="1">
                 <w:r>
                   <w:rPr>
                     <w:rStyle w:val="Lienhypertexte"/>
@@ -1507,7 +1507,7 @@
                     <w:noProof/>
                     <w:webHidden/>
                   </w:rPr>
-                  <w:instrText xml:space="preserve"> PAGEREF _Toc32783265 \h </w:instrText>
+                  <w:instrText xml:space="preserve"> PAGEREF _Toc32834429 \h </w:instrText>
                 </w:r>
                 <w:r>
                   <w:rPr>
@@ -1555,7 +1555,7 @@
                   <w:lang w:eastAsia="fr-FR"/>
                 </w:rPr>
               </w:pPr>
-              <w:hyperlink w:anchor="_Toc32783266" w:history="1">
+              <w:hyperlink w:anchor="_Toc32834430" w:history="1">
                 <w:r>
                   <w:rPr>
                     <w:rStyle w:val="Lienhypertexte"/>
@@ -1601,7 +1601,7 @@
                     <w:noProof/>
                     <w:webHidden/>
                   </w:rPr>
-                  <w:instrText xml:space="preserve"> PAGEREF _Toc32783266 \h </w:instrText>
+                  <w:instrText xml:space="preserve"> PAGEREF _Toc32834430 \h </w:instrText>
                 </w:r>
                 <w:r>
                   <w:rPr>
@@ -1649,7 +1649,7 @@
                   <w:lang w:eastAsia="fr-FR"/>
                 </w:rPr>
               </w:pPr>
-              <w:hyperlink w:anchor="_Toc32783267" w:history="1">
+              <w:hyperlink w:anchor="_Toc32834431" w:history="1">
                 <w:r>
                   <w:rPr>
                     <w:rStyle w:val="Lienhypertexte"/>
@@ -1674,7 +1674,7 @@
                     <w:rStyle w:val="Lienhypertexte"/>
                     <w:noProof/>
                   </w:rPr>
-                  <w:t>PRESENTATION DE DONNEES</w:t>
+                  <w:t>PRÉSENTATION DE DONNÉES</w:t>
                 </w:r>
                 <w:r>
                   <w:rPr>
@@ -1695,7 +1695,7 @@
                     <w:noProof/>
                     <w:webHidden/>
                   </w:rPr>
-                  <w:instrText xml:space="preserve"> PAGEREF _Toc32783267 \h </w:instrText>
+                  <w:instrText xml:space="preserve"> PAGEREF _Toc32834431 \h </w:instrText>
                 </w:r>
                 <w:r>
                   <w:rPr>
@@ -1715,7 +1715,7 @@
                     <w:noProof/>
                     <w:webHidden/>
                   </w:rPr>
-                  <w:t>4</w:t>
+                  <w:t>5</w:t>
                 </w:r>
                 <w:r>
                   <w:rPr>
@@ -1743,7 +1743,7 @@
                   <w:lang w:eastAsia="fr-FR"/>
                 </w:rPr>
               </w:pPr>
-              <w:hyperlink w:anchor="_Toc32783268" w:history="1">
+              <w:hyperlink w:anchor="_Toc32834432" w:history="1">
                 <w:r>
                   <w:rPr>
                     <w:rStyle w:val="Lienhypertexte"/>
@@ -1789,7 +1789,7 @@
                     <w:noProof/>
                     <w:webHidden/>
                   </w:rPr>
-                  <w:instrText xml:space="preserve"> PAGEREF _Toc32783268 \h </w:instrText>
+                  <w:instrText xml:space="preserve"> PAGEREF _Toc32834432 \h </w:instrText>
                 </w:r>
                 <w:r>
                   <w:rPr>
@@ -1809,7 +1809,7 @@
                     <w:noProof/>
                     <w:webHidden/>
                   </w:rPr>
-                  <w:t>5</w:t>
+                  <w:t>6</w:t>
                 </w:r>
                 <w:r>
                   <w:rPr>
@@ -1863,7 +1863,7 @@
       <w:pPr>
         <w:pStyle w:val="Titre1"/>
       </w:pPr>
-      <w:bookmarkStart w:id="0" w:name="_Toc32783262"/>
+      <w:bookmarkStart w:id="0" w:name="_Toc32834426"/>
       <w:r>
         <w:lastRenderedPageBreak/>
         <w:t>INTRODUCTION</w:t>
@@ -1957,7 +1957,7 @@
       <w:r>
         <w:br w:type="page"/>
       </w:r>
-      <w:bookmarkStart w:id="1" w:name="_Toc32783263"/>
+      <w:bookmarkStart w:id="1" w:name="_Toc32834427"/>
       <w:r>
         <w:lastRenderedPageBreak/>
         <w:t>CONTEXTE</w:t>
@@ -2074,7 +2074,7 @@
       <w:pPr>
         <w:pStyle w:val="Titre1"/>
       </w:pPr>
-      <w:bookmarkStart w:id="2" w:name="_Toc32783264"/>
+      <w:bookmarkStart w:id="2" w:name="_Toc32834428"/>
       <w:r>
         <w:lastRenderedPageBreak/>
         <w:t>ENVIRONNEMENT DE TRAVAIL</w:t>
@@ -2086,6 +2086,9 @@
         <w:ind w:firstLine="357"/>
       </w:pPr>
       <w:r>
+        <w:t xml:space="preserve">LOGICIEL </w:t>
+      </w:r>
+      <w:r>
         <w:t>R</w:t>
       </w:r>
     </w:p>
@@ -2094,6 +2097,58 @@
         <w:ind w:firstLine="357"/>
       </w:pPr>
       <w:r>
+        <w:t>R est un langage de programmation</w:t>
+      </w:r>
+      <w:r>
+        <w:t xml:space="preserve"> pour statistiques et graphiques par ordinateur</w:t>
+      </w:r>
+      <w:r>
+        <w:t xml:space="preserve"> dont le but est de pouvoir traiter</w:t>
+      </w:r>
+      <w:r>
+        <w:t xml:space="preserve">, </w:t>
+      </w:r>
+      <w:r>
+        <w:t>organiser</w:t>
+      </w:r>
+      <w:r>
+        <w:t xml:space="preserve"> et analyser</w:t>
+      </w:r>
+      <w:r>
+        <w:t xml:space="preserve"> des </w:t>
+      </w:r>
+      <w:r>
+        <w:t>volumes importa</w:t>
+      </w:r>
+      <w:bookmarkStart w:id="3" w:name="_GoBack"/>
+      <w:bookmarkEnd w:id="3"/>
+      <w:r>
+        <w:t>nts</w:t>
+      </w:r>
+      <w:r>
+        <w:t xml:space="preserve"> de données</w:t>
+      </w:r>
+      <w:r>
+        <w:t xml:space="preserve"> </w:t>
+      </w:r>
+      <w:r>
+        <w:t>de manière rapide et flexible</w:t>
+      </w:r>
+      <w:r>
+        <w:t xml:space="preserve"> afin de pouvoir y appliquer des tests statistiques et se représenter ces données graphiquement à l’aide d’une grande variété de libraires disponibles. R permet d’importer </w:t>
+      </w:r>
+      <w:r>
+        <w:t xml:space="preserve">différentes librairies qui mettent à disposition des puissantes fonctionnalités qui facilitent l’extraction des données.  </w:t>
+      </w:r>
+      <w:r>
+        <w:t xml:space="preserve"> </w:t>
+      </w:r>
+    </w:p>
+    <w:p>
+      <w:pPr>
+        <w:ind w:firstLine="357"/>
+      </w:pPr>
+      <w:r>
         <w:t>PACKAGES</w:t>
       </w:r>
       <w:r>
@@ -2108,85 +2163,242 @@
         <w:ind w:firstLine="357"/>
       </w:pPr>
       <w:r>
+        <w:t>T</w:t>
+      </w:r>
+      <w:r>
+        <w:t>idyverse</w:t>
+      </w:r>
+      <w:r>
+        <w:t xml:space="preserve"> : </w:t>
+      </w:r>
+      <w:r>
+        <w:t>C</w:t>
+      </w:r>
+      <w:r>
+        <w:t xml:space="preserve">’est une collection d’extensions conçues pour aborder un grand nombre d’opérations courantes dans R comme : </w:t>
+      </w:r>
+    </w:p>
+    <w:p>
+      <w:pPr>
+        <w:pStyle w:val="Paragraphedeliste"/>
+        <w:numPr>
+          <w:ilvl w:val="0"/>
+          <w:numId w:val="7"/>
+        </w:numPr>
+      </w:pPr>
+      <w:r>
+        <w:t xml:space="preserve">Visualisation </w:t>
+      </w:r>
+    </w:p>
+    <w:p>
+      <w:pPr>
+        <w:pStyle w:val="Paragraphedeliste"/>
+        <w:numPr>
+          <w:ilvl w:val="0"/>
+          <w:numId w:val="7"/>
+        </w:numPr>
+      </w:pPr>
+      <w:r>
+        <w:t>Manipulation des tableaux de données</w:t>
+      </w:r>
+    </w:p>
+    <w:p>
+      <w:pPr>
+        <w:pStyle w:val="Paragraphedeliste"/>
+        <w:numPr>
+          <w:ilvl w:val="0"/>
+          <w:numId w:val="7"/>
+        </w:numPr>
+      </w:pPr>
+      <w:r>
+        <w:t>Import / Export de données</w:t>
+      </w:r>
+    </w:p>
+    <w:p>
+      <w:pPr>
+        <w:pStyle w:val="Paragraphedeliste"/>
+        <w:numPr>
+          <w:ilvl w:val="0"/>
+          <w:numId w:val="7"/>
+        </w:numPr>
+      </w:pPr>
+      <w:r>
+        <w:t>Manipulation de variables</w:t>
+      </w:r>
+    </w:p>
+    <w:p>
+      <w:pPr>
+        <w:pStyle w:val="Paragraphedeliste"/>
+        <w:numPr>
+          <w:ilvl w:val="0"/>
+          <w:numId w:val="7"/>
+        </w:numPr>
+      </w:pPr>
+      <w:r>
+        <w:t xml:space="preserve">Extraction de données du web  </w:t>
+      </w:r>
+    </w:p>
+    <w:p>
+      <w:pPr>
+        <w:pStyle w:val="Paragraphedeliste"/>
+        <w:numPr>
+          <w:ilvl w:val="0"/>
+          <w:numId w:val="7"/>
+        </w:numPr>
+      </w:pPr>
+      <w:r>
+        <w:t>Programmation</w:t>
+      </w:r>
+    </w:p>
+    <w:p>
+      <w:r>
+        <w:t xml:space="preserve">L’objectif de ces extensions est de fournir </w:t>
+      </w:r>
+      <w:r>
+        <w:t>des fonctions</w:t>
+      </w:r>
+      <w:r>
+        <w:t xml:space="preserve"> avec une syntaxe cohérente, qui fonctionnent bien ensemble, et qui retournent des résultats prévisibles.</w:t>
+      </w:r>
+    </w:p>
+    <w:p>
+      <w:r>
+        <w:t>X</w:t>
+      </w:r>
+      <w:r>
+        <w:t>ml2</w:t>
+      </w:r>
+      <w:r>
+        <w:t xml:space="preserve"> : </w:t>
+      </w:r>
+      <w:r>
+        <w:t>C</w:t>
+      </w:r>
+      <w:r>
+        <w:t xml:space="preserve">e </w:t>
+      </w:r>
+      <w:r>
+        <w:t>paquet</w:t>
+      </w:r>
+      <w:r>
+        <w:t xml:space="preserve"> facilite le travail au moment de travailler avec HTML ou XML, on l’utilise pour la lecture de </w:t>
+      </w:r>
+      <w:r>
+        <w:t>l’url contenant le fichier HTML dont le web scraping a été réalisé.</w:t>
+      </w:r>
+    </w:p>
+    <w:p>
+      <w:r>
+        <w:t>R</w:t>
+      </w:r>
+      <w:r>
+        <w:t>vest</w:t>
+      </w:r>
+      <w:r>
+        <w:t xml:space="preserve"> : </w:t>
+      </w:r>
+      <w:r>
+        <w:t>Est un</w:t>
+      </w:r>
+      <w:r>
+        <w:t xml:space="preserve"> paquet qui permet</w:t>
+      </w:r>
+      <w:r>
+        <w:t xml:space="preserve"> de chercher le contenu d’une page web, pour le rendre exploitable par R ensuite</w:t>
+      </w:r>
+      <w:r>
+        <w:t xml:space="preserve"> d’extraire </w:t>
+      </w:r>
+      <w:r>
+        <w:t>ce</w:t>
+      </w:r>
+      <w:r>
+        <w:t xml:space="preserve"> contenu à l’aide de la syntaxe </w:t>
+      </w:r>
+      <w:proofErr w:type="spellStart"/>
+      <w:r>
+        <w:t>XPath</w:t>
+      </w:r>
+      <w:proofErr w:type="spellEnd"/>
+      <w:r>
+        <w:t xml:space="preserve"> ou des sélecteurs CSS. Surtout on a utilisé les sélecteurs CSS pour l’extraction de données provenant de différents sites web qu’on a utilisé pour extraire les </w:t>
+      </w:r>
+      <w:r>
+        <w:t xml:space="preserve">pays et </w:t>
+      </w:r>
+      <w:r>
+        <w:t>l</w:t>
+      </w:r>
+      <w:r>
+        <w:t>es capitaux</w:t>
+      </w:r>
+      <w:r>
+        <w:t xml:space="preserve">. </w:t>
+      </w:r>
+    </w:p>
+    <w:p>
+      <w:r>
+        <w:t>J</w:t>
+      </w:r>
+      <w:r>
+        <w:t>sonlite</w:t>
+      </w:r>
+      <w:r>
+        <w:t xml:space="preserve"> : </w:t>
+      </w:r>
+      <w:r>
+        <w:t xml:space="preserve">Le paquet </w:t>
+      </w:r>
+      <w:r>
+        <w:t>offre des outils flexibles, robustes et de haute performance pour travailler avec JSON dans R il est particulièrement puissant pour créer des pipelines et interagir avec des APIs Web.</w:t>
+      </w:r>
+      <w:r>
+        <w:t xml:space="preserve"> Il </w:t>
+      </w:r>
+      <w:r>
+        <w:t>a été</w:t>
+      </w:r>
+      <w:r>
+        <w:t xml:space="preserve"> utilisé pour générer rapidement les fichier JSON provenant de l’API.</w:t>
+      </w:r>
+    </w:p>
+    <w:p>
+      <w:r>
         <w:t>OPENWEATHER</w:t>
       </w:r>
-    </w:p>
-    <w:p>
-      <w:pPr>
-        <w:pStyle w:val="Titre1"/>
-      </w:pPr>
-      <w:bookmarkStart w:id="3" w:name="_Toc32783265"/>
-      <w:r>
-        <w:t>BESOINS ET OBJECTIFS DU PROJET</w:t>
-      </w:r>
-      <w:bookmarkEnd w:id="3"/>
-    </w:p>
-    <w:p>
-      <w:pPr>
-        <w:ind w:firstLine="357"/>
-      </w:pPr>
-      <w:r>
-        <w:t>OBJECTIFS TECHNIQUES</w:t>
-      </w:r>
-    </w:p>
-    <w:p>
-      <w:pPr>
-        <w:ind w:left="357"/>
-      </w:pPr>
-      <w:r>
-        <w:t>OBJECTIFS ACADEMIQUES (LA RÉALISATION DU JEU DE DONNÉES POUR VISUALISATION DE DONNÉES)</w:t>
-      </w:r>
-    </w:p>
-    <w:p>
-      <w:pPr>
-        <w:pStyle w:val="Titre1"/>
-      </w:pPr>
-      <w:bookmarkStart w:id="4" w:name="_Toc32783266"/>
-      <w:r>
-        <w:t>DÉVELOPEMENT TECHNIQUE</w:t>
-      </w:r>
-      <w:bookmarkStart w:id="5" w:name="_GoBack"/>
-      <w:bookmarkEnd w:id="4"/>
-      <w:bookmarkEnd w:id="5"/>
-    </w:p>
-    <w:p>
-      <w:pPr>
-        <w:ind w:firstLine="357"/>
-      </w:pPr>
-      <w:r>
-        <w:t>LA STRATÉGIE</w:t>
-      </w:r>
-    </w:p>
-    <w:p>
-      <w:r>
-        <w:tab/>
-        <w:t xml:space="preserve">LES FONCTIONS </w:t>
-      </w:r>
-    </w:p>
-    <w:p>
-      <w:r>
-        <w:tab/>
-        <w:t>LES JOINTURES</w:t>
-      </w:r>
-    </w:p>
-    <w:p>
-      <w:r>
-        <w:tab/>
-        <w:t>RÉALISATION DE TIBBLE (CONVERTIR LA DATAFRAME FINAL EN TIBBLE COMME IL A DIT)</w:t>
+      <w:r>
+        <w:t>MAP</w:t>
+      </w:r>
+      <w:r>
+        <w:t xml:space="preserve"> : </w:t>
+      </w:r>
+      <w:r>
+        <w:t xml:space="preserve">Il est un service en ligne qui fournit </w:t>
+      </w:r>
+      <w:r>
+        <w:t xml:space="preserve">un API qui rendre </w:t>
+      </w:r>
+      <w:r>
+        <w:t xml:space="preserve">des données météorologiques en temps réel </w:t>
+      </w:r>
+      <w:r>
+        <w:t xml:space="preserve">aux développeurs de services web et d’applications mobiles. Elle fournit </w:t>
+      </w:r>
+      <w:r>
+        <w:t xml:space="preserve">des endpoints JSON d’utilisation gratuite avec lequel </w:t>
+      </w:r>
+      <w:r>
+        <w:t xml:space="preserve">pour notre projet, </w:t>
+      </w:r>
+      <w:r>
+        <w:t xml:space="preserve">on a récupéré </w:t>
+      </w:r>
+      <w:r>
+        <w:t>des informations telles que les points cardinaux, la température, l’humidité et la description du temps.</w:t>
       </w:r>
       <w:r>
         <w:t xml:space="preserve"> </w:t>
       </w:r>
-    </w:p>
-    <w:p>
-      <w:pPr>
-        <w:pStyle w:val="Titre1"/>
-      </w:pPr>
-      <w:bookmarkStart w:id="6" w:name="_Toc32783267"/>
-      <w:r>
-        <w:t>PRESENTATION DE DONNEES</w:t>
-      </w:r>
-      <w:bookmarkEnd w:id="6"/>
     </w:p>
     <w:p>
       <w:pPr>
@@ -2197,6 +2409,7 @@
           <w:szCs w:val="32"/>
         </w:rPr>
       </w:pPr>
+      <w:bookmarkStart w:id="4" w:name="_Toc32834429"/>
       <w:r>
         <w:br w:type="page"/>
       </w:r>
@@ -2205,7 +2418,107 @@
       <w:pPr>
         <w:pStyle w:val="Titre1"/>
       </w:pPr>
-      <w:bookmarkStart w:id="7" w:name="_Toc32783268"/>
+      <w:r>
+        <w:lastRenderedPageBreak/>
+        <w:t>BESOINS ET OBJECTIFS DU PROJET</w:t>
+      </w:r>
+      <w:bookmarkEnd w:id="4"/>
+    </w:p>
+    <w:p>
+      <w:pPr>
+        <w:ind w:firstLine="357"/>
+      </w:pPr>
+      <w:r>
+        <w:t>OBJECTIFS TECHNIQUES</w:t>
+      </w:r>
+    </w:p>
+    <w:p>
+      <w:pPr>
+        <w:ind w:left="357"/>
+      </w:pPr>
+      <w:r>
+        <w:t>OBJECTIFS ACADEMIQUES (LA RÉALISATION DU JEU DE DONNÉES POUR VISUALISATION DE DONNÉES)</w:t>
+      </w:r>
+    </w:p>
+    <w:p>
+      <w:pPr>
+        <w:pStyle w:val="Titre1"/>
+      </w:pPr>
+      <w:bookmarkStart w:id="5" w:name="_Toc32834430"/>
+      <w:r>
+        <w:t>DÉVELOPEMENT TECHNIQUE</w:t>
+      </w:r>
+      <w:bookmarkEnd w:id="5"/>
+    </w:p>
+    <w:p>
+      <w:pPr>
+        <w:ind w:firstLine="357"/>
+      </w:pPr>
+      <w:r>
+        <w:t>LA STRATÉGIE</w:t>
+      </w:r>
+    </w:p>
+    <w:p>
+      <w:r>
+        <w:tab/>
+        <w:t xml:space="preserve">LES FONCTIONS </w:t>
+      </w:r>
+    </w:p>
+    <w:p>
+      <w:r>
+        <w:tab/>
+        <w:t>LES JOINTURES</w:t>
+      </w:r>
+    </w:p>
+    <w:p>
+      <w:r>
+        <w:tab/>
+        <w:t>RÉALISATION DE TIBBLE (CONVERTIR LA DATAFRAME FINAL EN TIBBLE COMME IL A DIT)</w:t>
+      </w:r>
+      <w:r>
+        <w:t xml:space="preserve"> </w:t>
+      </w:r>
+    </w:p>
+    <w:p>
+      <w:pPr>
+        <w:pStyle w:val="Titre1"/>
+      </w:pPr>
+      <w:bookmarkStart w:id="6" w:name="_Toc32834431"/>
+      <w:r>
+        <w:t>PR</w:t>
+      </w:r>
+      <w:r>
+        <w:t>É</w:t>
+      </w:r>
+      <w:r>
+        <w:t>SENTATION DE DONN</w:t>
+      </w:r>
+      <w:r>
+        <w:t>É</w:t>
+      </w:r>
+      <w:r>
+        <w:t>ES</w:t>
+      </w:r>
+      <w:bookmarkEnd w:id="6"/>
+    </w:p>
+    <w:p>
+      <w:pPr>
+        <w:rPr>
+          <w:rFonts w:ascii="Times New Roman" w:eastAsiaTheme="majorEastAsia" w:hAnsi="Times New Roman" w:cstheme="majorBidi"/>
+          <w:caps/>
+          <w:sz w:val="34"/>
+          <w:szCs w:val="32"/>
+        </w:rPr>
+      </w:pPr>
+      <w:r>
+        <w:br w:type="page"/>
+      </w:r>
+    </w:p>
+    <w:p>
+      <w:pPr>
+        <w:pStyle w:val="Titre1"/>
+      </w:pPr>
+      <w:bookmarkStart w:id="7" w:name="_Toc32834432"/>
       <w:r>
         <w:lastRenderedPageBreak/>
         <w:t>BILAN DU PROJET</w:t>
@@ -2728,6 +3041,119 @@
     </w:lvl>
   </w:abstractNum>
   <w:abstractNum w:abstractNumId="3" w15:restartNumberingAfterBreak="0">
+    <w:nsid w:val="65FD7093"/>
+    <w:multiLevelType w:val="hybridMultilevel"/>
+    <w:tmpl w:val="BA7E1EEE"/>
+    <w:lvl w:ilvl="0" w:tplc="2BC80F78">
+      <w:start w:val="1"/>
+      <w:numFmt w:val="bullet"/>
+      <w:lvlText w:val="-"/>
+      <w:lvlJc w:val="left"/>
+      <w:pPr>
+        <w:ind w:left="717" w:hanging="360"/>
+      </w:pPr>
+      <w:rPr>
+        <w:rFonts w:ascii="Calibri" w:eastAsiaTheme="minorHAnsi" w:hAnsi="Calibri" w:cstheme="minorBidi" w:hint="default"/>
+      </w:rPr>
+    </w:lvl>
+    <w:lvl w:ilvl="1" w:tplc="040C0003" w:tentative="1">
+      <w:start w:val="1"/>
+      <w:numFmt w:val="bullet"/>
+      <w:lvlText w:val="o"/>
+      <w:lvlJc w:val="left"/>
+      <w:pPr>
+        <w:ind w:left="1437" w:hanging="360"/>
+      </w:pPr>
+      <w:rPr>
+        <w:rFonts w:ascii="Courier New" w:hAnsi="Courier New" w:cs="Courier New" w:hint="default"/>
+      </w:rPr>
+    </w:lvl>
+    <w:lvl w:ilvl="2" w:tplc="040C0005" w:tentative="1">
+      <w:start w:val="1"/>
+      <w:numFmt w:val="bullet"/>
+      <w:lvlText w:val=""/>
+      <w:lvlJc w:val="left"/>
+      <w:pPr>
+        <w:ind w:left="2157" w:hanging="360"/>
+      </w:pPr>
+      <w:rPr>
+        <w:rFonts w:ascii="Wingdings" w:hAnsi="Wingdings" w:hint="default"/>
+      </w:rPr>
+    </w:lvl>
+    <w:lvl w:ilvl="3" w:tplc="040C0001" w:tentative="1">
+      <w:start w:val="1"/>
+      <w:numFmt w:val="bullet"/>
+      <w:lvlText w:val=""/>
+      <w:lvlJc w:val="left"/>
+      <w:pPr>
+        <w:ind w:left="2877" w:hanging="360"/>
+      </w:pPr>
+      <w:rPr>
+        <w:rFonts w:ascii="Symbol" w:hAnsi="Symbol" w:hint="default"/>
+      </w:rPr>
+    </w:lvl>
+    <w:lvl w:ilvl="4" w:tplc="040C0003" w:tentative="1">
+      <w:start w:val="1"/>
+      <w:numFmt w:val="bullet"/>
+      <w:lvlText w:val="o"/>
+      <w:lvlJc w:val="left"/>
+      <w:pPr>
+        <w:ind w:left="3597" w:hanging="360"/>
+      </w:pPr>
+      <w:rPr>
+        <w:rFonts w:ascii="Courier New" w:hAnsi="Courier New" w:cs="Courier New" w:hint="default"/>
+      </w:rPr>
+    </w:lvl>
+    <w:lvl w:ilvl="5" w:tplc="040C0005" w:tentative="1">
+      <w:start w:val="1"/>
+      <w:numFmt w:val="bullet"/>
+      <w:lvlText w:val=""/>
+      <w:lvlJc w:val="left"/>
+      <w:pPr>
+        <w:ind w:left="4317" w:hanging="360"/>
+      </w:pPr>
+      <w:rPr>
+        <w:rFonts w:ascii="Wingdings" w:hAnsi="Wingdings" w:hint="default"/>
+      </w:rPr>
+    </w:lvl>
+    <w:lvl w:ilvl="6" w:tplc="040C0001" w:tentative="1">
+      <w:start w:val="1"/>
+      <w:numFmt w:val="bullet"/>
+      <w:lvlText w:val=""/>
+      <w:lvlJc w:val="left"/>
+      <w:pPr>
+        <w:ind w:left="5037" w:hanging="360"/>
+      </w:pPr>
+      <w:rPr>
+        <w:rFonts w:ascii="Symbol" w:hAnsi="Symbol" w:hint="default"/>
+      </w:rPr>
+    </w:lvl>
+    <w:lvl w:ilvl="7" w:tplc="040C0003" w:tentative="1">
+      <w:start w:val="1"/>
+      <w:numFmt w:val="bullet"/>
+      <w:lvlText w:val="o"/>
+      <w:lvlJc w:val="left"/>
+      <w:pPr>
+        <w:ind w:left="5757" w:hanging="360"/>
+      </w:pPr>
+      <w:rPr>
+        <w:rFonts w:ascii="Courier New" w:hAnsi="Courier New" w:cs="Courier New" w:hint="default"/>
+      </w:rPr>
+    </w:lvl>
+    <w:lvl w:ilvl="8" w:tplc="040C0005" w:tentative="1">
+      <w:start w:val="1"/>
+      <w:numFmt w:val="bullet"/>
+      <w:lvlText w:val=""/>
+      <w:lvlJc w:val="left"/>
+      <w:pPr>
+        <w:ind w:left="6477" w:hanging="360"/>
+      </w:pPr>
+      <w:rPr>
+        <w:rFonts w:ascii="Wingdings" w:hAnsi="Wingdings" w:hint="default"/>
+      </w:rPr>
+    </w:lvl>
+  </w:abstractNum>
+  <w:abstractNum w:abstractNumId="4" w15:restartNumberingAfterBreak="0">
     <w:nsid w:val="72730632"/>
     <w:multiLevelType w:val="hybridMultilevel"/>
     <w:tmpl w:val="9B361786"/>
@@ -2814,7 +3240,7 @@
       </w:pPr>
     </w:lvl>
   </w:abstractNum>
-  <w:abstractNum w:abstractNumId="4" w15:restartNumberingAfterBreak="0">
+  <w:abstractNum w:abstractNumId="5" w15:restartNumberingAfterBreak="0">
     <w:nsid w:val="78397A40"/>
     <w:multiLevelType w:val="hybridMultilevel"/>
     <w:tmpl w:val="75640244"/>
@@ -2902,13 +3328,13 @@
     </w:lvl>
   </w:abstractNum>
   <w:num w:numId="1">
-    <w:abstractNumId w:val="3"/>
+    <w:abstractNumId w:val="4"/>
   </w:num>
   <w:num w:numId="2">
-    <w:abstractNumId w:val="4"/>
+    <w:abstractNumId w:val="5"/>
   </w:num>
   <w:num w:numId="3">
-    <w:abstractNumId w:val="3"/>
+    <w:abstractNumId w:val="4"/>
     <w:lvlOverride w:ilvl="0">
       <w:startOverride w:val="1"/>
     </w:lvlOverride>
@@ -2921,6 +3347,9 @@
   </w:num>
   <w:num w:numId="6">
     <w:abstractNumId w:val="1"/>
+  </w:num>
+  <w:num w:numId="7">
+    <w:abstractNumId w:val="3"/>
   </w:num>
 </w:numbering>
 </file>
@@ -4167,7 +4596,7 @@
 </file>
 
 <file path=customXml/itemProps2.xml><?xml version="1.0" encoding="utf-8"?>
-<ds:datastoreItem xmlns:ds="http://schemas.openxmlformats.org/officeDocument/2006/customXml" ds:itemID="{A60C4D22-7540-D24C-8BF6-37726E215681}">
+<ds:datastoreItem xmlns:ds="http://schemas.openxmlformats.org/officeDocument/2006/customXml" ds:itemID="{EF7C2F7D-6BEF-AC4A-9A11-D02227867AEC}">
   <ds:schemaRefs>
     <ds:schemaRef ds:uri="http://schemas.openxmlformats.org/officeDocument/2006/bibliography"/>
   </ds:schemaRefs>

</xml_diff>